<commit_message>
Init function manage rent
</commit_message>
<xml_diff>
--- a/00 Docs/Báo cáo đồ án tốt nghiệp_Nguyễn Ngọc Trinh.docx
+++ b/00 Docs/Báo cáo đồ án tốt nghiệp_Nguyễn Ngọc Trinh.docx
@@ -30621,10 +30621,10 @@
             <v:path o:extrusionok="f" gradientshapeok="t" o:connecttype="rect"/>
             <o:lock v:ext="edit" aspectratio="t"/>
           </v:shapetype>
-          <v:shape id="_x0000_i1025" type="#_x0000_t75" style="width:438.45pt;height:481.45pt" o:ole="">
+          <v:shape id="_x0000_i1025" type="#_x0000_t75" style="width:438.4pt;height:481.35pt" o:ole="">
             <v:imagedata r:id="rId23" o:title=""/>
           </v:shape>
-          <o:OLEObject Type="Embed" ProgID="Visio.Drawing.15" ShapeID="_x0000_i1025" DrawAspect="Content" ObjectID="_1685506464" r:id="rId24"/>
+          <o:OLEObject Type="Embed" ProgID="Visio.Drawing.15" ShapeID="_x0000_i1025" DrawAspect="Content" ObjectID="_1685534700" r:id="rId24"/>
         </w:object>
       </w:r>
     </w:p>
@@ -42482,13 +42482,13 @@
         <w:tblLook w:val="04A0" w:firstRow="1" w:lastRow="0" w:firstColumn="1" w:lastColumn="0" w:noHBand="0" w:noVBand="1"/>
       </w:tblPr>
       <w:tblGrid>
-        <w:gridCol w:w="4392"/>
-        <w:gridCol w:w="4320"/>
+        <w:gridCol w:w="4567"/>
+        <w:gridCol w:w="4145"/>
       </w:tblGrid>
       <w:tr>
         <w:tc>
           <w:tcPr>
-            <w:tcW w:w="4392" w:type="dxa"/>
+            <w:tcW w:w="4567" w:type="dxa"/>
             <w:shd w:val="clear" w:color="auto" w:fill="auto"/>
           </w:tcPr>
           <w:p>
@@ -42513,7 +42513,7 @@
         </w:tc>
         <w:tc>
           <w:tcPr>
-            <w:tcW w:w="4320" w:type="dxa"/>
+            <w:tcW w:w="4145" w:type="dxa"/>
             <w:shd w:val="clear" w:color="auto" w:fill="auto"/>
           </w:tcPr>
           <w:p>
@@ -42540,7 +42540,7 @@
       <w:tr>
         <w:tc>
           <w:tcPr>
-            <w:tcW w:w="4392" w:type="dxa"/>
+            <w:tcW w:w="4567" w:type="dxa"/>
             <w:shd w:val="clear" w:color="auto" w:fill="auto"/>
           </w:tcPr>
           <w:p>
@@ -42563,23 +42563,30 @@
         </w:tc>
         <w:tc>
           <w:tcPr>
-            <w:tcW w:w="4320" w:type="dxa"/>
+            <w:tcW w:w="4145" w:type="dxa"/>
             <w:shd w:val="clear" w:color="auto" w:fill="auto"/>
           </w:tcPr>
           <w:p>
             <w:pPr>
               <w:pStyle w:val="Normalbyme"/>
-              <w:rPr>
-                <w:color w:val="000000" w:themeColor="text1"/>
-              </w:rPr>
-            </w:pPr>
+              <w:jc w:val="center"/>
+              <w:rPr>
+                <w:color w:val="000000" w:themeColor="text1"/>
+              </w:rPr>
+            </w:pPr>
+            <w:r>
+              <w:rPr>
+                <w:color w:val="000000" w:themeColor="text1"/>
+              </w:rPr>
+              <w:t>17</w:t>
+            </w:r>
           </w:p>
         </w:tc>
       </w:tr>
       <w:tr>
         <w:tc>
           <w:tcPr>
-            <w:tcW w:w="4392" w:type="dxa"/>
+            <w:tcW w:w="4567" w:type="dxa"/>
             <w:shd w:val="clear" w:color="auto" w:fill="auto"/>
           </w:tcPr>
           <w:p>
@@ -42603,29 +42610,50 @@
                 <w:bCs/>
                 <w:color w:val="000000" w:themeColor="text1"/>
               </w:rPr>
-              <w:t>Hệ thống</w:t>
-            </w:r>
-          </w:p>
-        </w:tc>
-        <w:tc>
-          <w:tcPr>
-            <w:tcW w:w="4320" w:type="dxa"/>
+              <w:t>h</w:t>
+            </w:r>
+            <w:r>
+              <w:rPr>
+                <w:bCs/>
+                <w:color w:val="000000" w:themeColor="text1"/>
+              </w:rPr>
+              <w:t>ệ thống</w:t>
+            </w:r>
+            <w:r>
+              <w:rPr>
+                <w:bCs/>
+                <w:color w:val="000000" w:themeColor="text1"/>
+              </w:rPr>
+              <w:t xml:space="preserve"> (không tính thư viện)</w:t>
+            </w:r>
+          </w:p>
+        </w:tc>
+        <w:tc>
+          <w:tcPr>
+            <w:tcW w:w="4145" w:type="dxa"/>
             <w:shd w:val="clear" w:color="auto" w:fill="auto"/>
           </w:tcPr>
           <w:p>
             <w:pPr>
               <w:pStyle w:val="Normalbyme"/>
-              <w:rPr>
-                <w:color w:val="000000" w:themeColor="text1"/>
-              </w:rPr>
-            </w:pPr>
+              <w:jc w:val="center"/>
+              <w:rPr>
+                <w:color w:val="000000" w:themeColor="text1"/>
+              </w:rPr>
+            </w:pPr>
+            <w:r>
+              <w:rPr>
+                <w:color w:val="000000" w:themeColor="text1"/>
+              </w:rPr>
+              <w:t>70</w:t>
+            </w:r>
           </w:p>
         </w:tc>
       </w:tr>
       <w:tr>
         <w:tc>
           <w:tcPr>
-            <w:tcW w:w="4392" w:type="dxa"/>
+            <w:tcW w:w="4567" w:type="dxa"/>
             <w:shd w:val="clear" w:color="auto" w:fill="auto"/>
           </w:tcPr>
           <w:p>
@@ -42649,22 +42677,43 @@
                 <w:bCs/>
                 <w:color w:val="000000" w:themeColor="text1"/>
               </w:rPr>
-              <w:t>Hệ thống</w:t>
-            </w:r>
-          </w:p>
-        </w:tc>
-        <w:tc>
-          <w:tcPr>
-            <w:tcW w:w="4320" w:type="dxa"/>
+              <w:t>h</w:t>
+            </w:r>
+            <w:r>
+              <w:rPr>
+                <w:bCs/>
+                <w:color w:val="000000" w:themeColor="text1"/>
+              </w:rPr>
+              <w:t>ệ thống</w:t>
+            </w:r>
+            <w:r>
+              <w:rPr>
+                <w:bCs/>
+                <w:color w:val="000000" w:themeColor="text1"/>
+              </w:rPr>
+              <w:t xml:space="preserve"> (không tính thư viện)</w:t>
+            </w:r>
+          </w:p>
+        </w:tc>
+        <w:tc>
+          <w:tcPr>
+            <w:tcW w:w="4145" w:type="dxa"/>
             <w:shd w:val="clear" w:color="auto" w:fill="auto"/>
           </w:tcPr>
           <w:p>
             <w:pPr>
               <w:pStyle w:val="Normalbyme"/>
-              <w:rPr>
-                <w:color w:val="000000" w:themeColor="text1"/>
-              </w:rPr>
-            </w:pPr>
+              <w:jc w:val="center"/>
+              <w:rPr>
+                <w:color w:val="000000" w:themeColor="text1"/>
+              </w:rPr>
+            </w:pPr>
+            <w:r>
+              <w:rPr>
+                <w:color w:val="000000" w:themeColor="text1"/>
+              </w:rPr>
+              <w:t>1.2MB</w:t>
+            </w:r>
           </w:p>
         </w:tc>
       </w:tr>
@@ -43202,6 +43251,9 @@
         <w:jc w:val="center"/>
       </w:pPr>
       <w:r>
+        <w:rPr>
+          <w:noProof/>
+        </w:rPr>
         <w:drawing>
           <wp:inline distT="0" distB="0" distL="0" distR="0" wp14:anchorId="2BAB1879" wp14:editId="1F1A136A">
             <wp:extent cx="5575935" cy="3153410"/>
@@ -43242,52 +43294,552 @@
     <w:p>
       <w:pPr>
         <w:pStyle w:val="Caption"/>
-      </w:pPr>
-      <w:r>
-        <w:t xml:space="preserve">Hình </w:t>
-      </w:r>
-      <w:fldSimple w:instr=" STYLEREF 1 \s ">
-        <w:r>
-          <w:rPr>
-            <w:noProof/>
-          </w:rPr>
-          <w:t>4</w:t>
-        </w:r>
-      </w:fldSimple>
-      <w:r>
-        <w:t>.</w:t>
-      </w:r>
-      <w:fldSimple w:instr=" SEQ Hình \* ARABIC \s 1 ">
-        <w:r>
-          <w:rPr>
-            <w:noProof/>
-          </w:rPr>
-          <w:t>9</w:t>
-        </w:r>
-      </w:fldSimple>
-      <w:r>
-        <w:t xml:space="preserve"> </w:t>
-      </w:r>
-      <w:r>
         <w:rPr>
           <w:b w:val="0"/>
           <w:bCs w:val="0"/>
         </w:rPr>
-        <w:t xml:space="preserve">Giao diện </w:t>
+      </w:pPr>
+      <w:r>
+        <w:t xml:space="preserve">Hình </w:t>
+      </w:r>
+      <w:fldSimple w:instr=" STYLEREF 1 \s ">
+        <w:r>
+          <w:rPr>
+            <w:noProof/>
+          </w:rPr>
+          <w:t>4</w:t>
+        </w:r>
+      </w:fldSimple>
+      <w:r>
+        <w:t>.</w:t>
+      </w:r>
+      <w:fldSimple w:instr=" SEQ Hình \* ARABIC \s 1 ">
+        <w:r>
+          <w:rPr>
+            <w:noProof/>
+          </w:rPr>
+          <w:t>9</w:t>
+        </w:r>
+      </w:fldSimple>
+      <w:r>
+        <w:t xml:space="preserve"> </w:t>
       </w:r>
       <w:r>
         <w:rPr>
           <w:b w:val="0"/>
           <w:bCs w:val="0"/>
         </w:rPr>
-        <w:t>xem danh sách phòng</w:t>
+        <w:t xml:space="preserve">Giao diện </w:t>
       </w:r>
       <w:r>
         <w:rPr>
           <w:b w:val="0"/>
           <w:bCs w:val="0"/>
         </w:rPr>
-        <w:t>g</w:t>
+        <w:t>xem danh sách phòng</w:t>
+      </w:r>
+    </w:p>
+    <w:p>
+      <w:pPr>
+        <w:keepNext/>
+        <w:jc w:val="center"/>
+      </w:pPr>
+      <w:r>
+        <w:rPr>
+          <w:noProof/>
+        </w:rPr>
+        <w:lastRenderedPageBreak/>
+        <w:drawing>
+          <wp:inline distT="0" distB="0" distL="0" distR="0" wp14:anchorId="49A522A2" wp14:editId="0B74005C">
+            <wp:extent cx="5567680" cy="3613150"/>
+            <wp:effectExtent l="0" t="0" r="0" b="6350"/>
+            <wp:docPr id="13" name="Picture 13"/>
+            <wp:cNvGraphicFramePr>
+              <a:graphicFrameLocks xmlns:a="http://schemas.openxmlformats.org/drawingml/2006/main" noChangeAspect="1"/>
+            </wp:cNvGraphicFramePr>
+            <a:graphic xmlns:a="http://schemas.openxmlformats.org/drawingml/2006/main">
+              <a:graphicData uri="http://schemas.openxmlformats.org/drawingml/2006/picture">
+                <pic:pic xmlns:pic="http://schemas.openxmlformats.org/drawingml/2006/picture">
+                  <pic:nvPicPr>
+                    <pic:cNvPr id="0" name="Picture 2"/>
+                    <pic:cNvPicPr>
+                      <a:picLocks noChangeAspect="1" noChangeArrowheads="1"/>
+                    </pic:cNvPicPr>
+                  </pic:nvPicPr>
+                  <pic:blipFill>
+                    <a:blip r:embed="rId32" cstate="print">
+                      <a:extLst>
+                        <a:ext uri="{28A0092B-C50C-407E-A947-70E740481C1C}">
+                          <a14:useLocalDpi xmlns:a14="http://schemas.microsoft.com/office/drawing/2010/main" val="0"/>
+                        </a:ext>
+                      </a:extLst>
+                    </a:blip>
+                    <a:srcRect/>
+                    <a:stretch>
+                      <a:fillRect/>
+                    </a:stretch>
+                  </pic:blipFill>
+                  <pic:spPr bwMode="auto">
+                    <a:xfrm>
+                      <a:off x="0" y="0"/>
+                      <a:ext cx="5567680" cy="3613150"/>
+                    </a:xfrm>
+                    <a:prstGeom prst="rect">
+                      <a:avLst/>
+                    </a:prstGeom>
+                    <a:noFill/>
+                    <a:ln>
+                      <a:noFill/>
+                    </a:ln>
+                  </pic:spPr>
+                </pic:pic>
+              </a:graphicData>
+            </a:graphic>
+          </wp:inline>
+        </w:drawing>
+      </w:r>
+    </w:p>
+    <w:p>
+      <w:pPr>
+        <w:pStyle w:val="Caption"/>
+        <w:rPr>
+          <w:b w:val="0"/>
+          <w:bCs w:val="0"/>
+        </w:rPr>
+      </w:pPr>
+      <w:r>
+        <w:t xml:space="preserve">Hình </w:t>
+      </w:r>
+      <w:fldSimple w:instr=" STYLEREF 1 \s ">
+        <w:r>
+          <w:rPr>
+            <w:noProof/>
+          </w:rPr>
+          <w:t>4</w:t>
+        </w:r>
+      </w:fldSimple>
+      <w:r>
+        <w:t>.</w:t>
+      </w:r>
+      <w:fldSimple w:instr=" SEQ Hình \* ARABIC \s 1 ">
+        <w:r>
+          <w:rPr>
+            <w:noProof/>
+          </w:rPr>
+          <w:t>10</w:t>
+        </w:r>
+      </w:fldSimple>
+      <w:r>
+        <w:t xml:space="preserve"> </w:t>
+      </w:r>
+      <w:r>
+        <w:rPr>
+          <w:b w:val="0"/>
+          <w:bCs w:val="0"/>
+        </w:rPr>
+        <w:t>Giao diện xem thông tin phòng</w:t>
+      </w:r>
+    </w:p>
+    <w:p>
+      <w:pPr>
+        <w:keepNext/>
+        <w:jc w:val="center"/>
+      </w:pPr>
+      <w:r>
+        <w:rPr>
+          <w:noProof/>
+        </w:rPr>
+        <w:drawing>
+          <wp:inline distT="0" distB="0" distL="0" distR="0" wp14:anchorId="0087D1DB" wp14:editId="27B650E2">
+            <wp:extent cx="5560060" cy="3569335"/>
+            <wp:effectExtent l="0" t="0" r="2540" b="0"/>
+            <wp:docPr id="19" name="Picture 19"/>
+            <wp:cNvGraphicFramePr>
+              <a:graphicFrameLocks xmlns:a="http://schemas.openxmlformats.org/drawingml/2006/main" noChangeAspect="1"/>
+            </wp:cNvGraphicFramePr>
+            <a:graphic xmlns:a="http://schemas.openxmlformats.org/drawingml/2006/main">
+              <a:graphicData uri="http://schemas.openxmlformats.org/drawingml/2006/picture">
+                <pic:pic xmlns:pic="http://schemas.openxmlformats.org/drawingml/2006/picture">
+                  <pic:nvPicPr>
+                    <pic:cNvPr id="0" name="Picture 9"/>
+                    <pic:cNvPicPr>
+                      <a:picLocks noChangeAspect="1" noChangeArrowheads="1"/>
+                    </pic:cNvPicPr>
+                  </pic:nvPicPr>
+                  <pic:blipFill>
+                    <a:blip r:embed="rId33" cstate="print">
+                      <a:extLst>
+                        <a:ext uri="{28A0092B-C50C-407E-A947-70E740481C1C}">
+                          <a14:useLocalDpi xmlns:a14="http://schemas.microsoft.com/office/drawing/2010/main" val="0"/>
+                        </a:ext>
+                      </a:extLst>
+                    </a:blip>
+                    <a:srcRect/>
+                    <a:stretch>
+                      <a:fillRect/>
+                    </a:stretch>
+                  </pic:blipFill>
+                  <pic:spPr bwMode="auto">
+                    <a:xfrm>
+                      <a:off x="0" y="0"/>
+                      <a:ext cx="5560060" cy="3569335"/>
+                    </a:xfrm>
+                    <a:prstGeom prst="rect">
+                      <a:avLst/>
+                    </a:prstGeom>
+                    <a:noFill/>
+                    <a:ln>
+                      <a:noFill/>
+                    </a:ln>
+                  </pic:spPr>
+                </pic:pic>
+              </a:graphicData>
+            </a:graphic>
+          </wp:inline>
+        </w:drawing>
+      </w:r>
+    </w:p>
+    <w:p>
+      <w:pPr>
+        <w:pStyle w:val="Caption"/>
+        <w:rPr>
+          <w:b w:val="0"/>
+          <w:bCs w:val="0"/>
+        </w:rPr>
+      </w:pPr>
+      <w:r>
+        <w:t xml:space="preserve">Hình </w:t>
+      </w:r>
+      <w:fldSimple w:instr=" STYLEREF 1 \s ">
+        <w:r>
+          <w:rPr>
+            <w:noProof/>
+          </w:rPr>
+          <w:t>4</w:t>
+        </w:r>
+      </w:fldSimple>
+      <w:r>
+        <w:t>.</w:t>
+      </w:r>
+      <w:fldSimple w:instr=" SEQ Hình \* ARABIC \s 1 ">
+        <w:r>
+          <w:rPr>
+            <w:noProof/>
+          </w:rPr>
+          <w:t>11</w:t>
+        </w:r>
+      </w:fldSimple>
+      <w:r>
+        <w:t xml:space="preserve"> </w:t>
+      </w:r>
+      <w:r>
+        <w:rPr>
+          <w:b w:val="0"/>
+          <w:bCs w:val="0"/>
+        </w:rPr>
+        <w:t>Giao diện tìm kiếm phòng theo địa chỉ</w:t>
+      </w:r>
+    </w:p>
+    <w:p>
+      <w:pPr>
+        <w:keepNext/>
+        <w:jc w:val="center"/>
+      </w:pPr>
+      <w:r>
+        <w:rPr>
+          <w:noProof/>
+        </w:rPr>
+        <w:lastRenderedPageBreak/>
+        <w:drawing>
+          <wp:inline distT="0" distB="0" distL="0" distR="0" wp14:anchorId="59A791F8" wp14:editId="657C5A34">
+            <wp:extent cx="5567680" cy="2809875"/>
+            <wp:effectExtent l="0" t="0" r="0" b="9525"/>
+            <wp:docPr id="2" name="Picture 2"/>
+            <wp:cNvGraphicFramePr>
+              <a:graphicFrameLocks xmlns:a="http://schemas.openxmlformats.org/drawingml/2006/main" noChangeAspect="1"/>
+            </wp:cNvGraphicFramePr>
+            <a:graphic xmlns:a="http://schemas.openxmlformats.org/drawingml/2006/main">
+              <a:graphicData uri="http://schemas.openxmlformats.org/drawingml/2006/picture">
+                <pic:pic xmlns:pic="http://schemas.openxmlformats.org/drawingml/2006/picture">
+                  <pic:nvPicPr>
+                    <pic:cNvPr id="0" name="Picture 2"/>
+                    <pic:cNvPicPr>
+                      <a:picLocks noChangeAspect="1" noChangeArrowheads="1"/>
+                    </pic:cNvPicPr>
+                  </pic:nvPicPr>
+                  <pic:blipFill>
+                    <a:blip r:embed="rId34" cstate="print">
+                      <a:extLst>
+                        <a:ext uri="{28A0092B-C50C-407E-A947-70E740481C1C}">
+                          <a14:useLocalDpi xmlns:a14="http://schemas.microsoft.com/office/drawing/2010/main" val="0"/>
+                        </a:ext>
+                      </a:extLst>
+                    </a:blip>
+                    <a:srcRect/>
+                    <a:stretch>
+                      <a:fillRect/>
+                    </a:stretch>
+                  </pic:blipFill>
+                  <pic:spPr bwMode="auto">
+                    <a:xfrm>
+                      <a:off x="0" y="0"/>
+                      <a:ext cx="5567680" cy="2809875"/>
+                    </a:xfrm>
+                    <a:prstGeom prst="rect">
+                      <a:avLst/>
+                    </a:prstGeom>
+                    <a:noFill/>
+                    <a:ln>
+                      <a:noFill/>
+                    </a:ln>
+                  </pic:spPr>
+                </pic:pic>
+              </a:graphicData>
+            </a:graphic>
+          </wp:inline>
+        </w:drawing>
+      </w:r>
+    </w:p>
+    <w:p>
+      <w:pPr>
+        <w:pStyle w:val="Caption"/>
+        <w:rPr>
+          <w:b w:val="0"/>
+          <w:bCs w:val="0"/>
+        </w:rPr>
+      </w:pPr>
+      <w:r>
+        <w:t xml:space="preserve">Hình </w:t>
+      </w:r>
+      <w:fldSimple w:instr=" STYLEREF 1 \s ">
+        <w:r>
+          <w:rPr>
+            <w:noProof/>
+          </w:rPr>
+          <w:t>4</w:t>
+        </w:r>
+      </w:fldSimple>
+      <w:r>
+        <w:t>.</w:t>
+      </w:r>
+      <w:fldSimple w:instr=" SEQ Hình \* ARABIC \s 1 ">
+        <w:r>
+          <w:rPr>
+            <w:noProof/>
+          </w:rPr>
+          <w:t>12</w:t>
+        </w:r>
+      </w:fldSimple>
+      <w:r>
+        <w:t xml:space="preserve"> </w:t>
+      </w:r>
+      <w:r>
+        <w:rPr>
+          <w:b w:val="0"/>
+          <w:bCs w:val="0"/>
+        </w:rPr>
+        <w:t>Giao diện quản lý phòng trọ của chủ trọ</w:t>
+      </w:r>
+    </w:p>
+    <w:p>
+      <w:pPr>
+        <w:keepNext/>
+        <w:jc w:val="center"/>
+      </w:pPr>
+      <w:r>
+        <w:rPr>
+          <w:noProof/>
+        </w:rPr>
+        <w:drawing>
+          <wp:inline distT="0" distB="0" distL="0" distR="0" wp14:anchorId="542F04B3" wp14:editId="47878A53">
+            <wp:extent cx="5575935" cy="2833370"/>
+            <wp:effectExtent l="0" t="0" r="5715" b="5080"/>
+            <wp:docPr id="15" name="Picture 15"/>
+            <wp:cNvGraphicFramePr>
+              <a:graphicFrameLocks xmlns:a="http://schemas.openxmlformats.org/drawingml/2006/main" noChangeAspect="1"/>
+            </wp:cNvGraphicFramePr>
+            <a:graphic xmlns:a="http://schemas.openxmlformats.org/drawingml/2006/main">
+              <a:graphicData uri="http://schemas.openxmlformats.org/drawingml/2006/picture">
+                <pic:pic xmlns:pic="http://schemas.openxmlformats.org/drawingml/2006/picture">
+                  <pic:nvPicPr>
+                    <pic:cNvPr id="0" name="Picture 5"/>
+                    <pic:cNvPicPr>
+                      <a:picLocks noChangeAspect="1" noChangeArrowheads="1"/>
+                    </pic:cNvPicPr>
+                  </pic:nvPicPr>
+                  <pic:blipFill>
+                    <a:blip r:embed="rId35" cstate="print">
+                      <a:extLst>
+                        <a:ext uri="{28A0092B-C50C-407E-A947-70E740481C1C}">
+                          <a14:useLocalDpi xmlns:a14="http://schemas.microsoft.com/office/drawing/2010/main" val="0"/>
+                        </a:ext>
+                      </a:extLst>
+                    </a:blip>
+                    <a:srcRect/>
+                    <a:stretch>
+                      <a:fillRect/>
+                    </a:stretch>
+                  </pic:blipFill>
+                  <pic:spPr bwMode="auto">
+                    <a:xfrm>
+                      <a:off x="0" y="0"/>
+                      <a:ext cx="5575935" cy="2833370"/>
+                    </a:xfrm>
+                    <a:prstGeom prst="rect">
+                      <a:avLst/>
+                    </a:prstGeom>
+                    <a:noFill/>
+                    <a:ln>
+                      <a:noFill/>
+                    </a:ln>
+                  </pic:spPr>
+                </pic:pic>
+              </a:graphicData>
+            </a:graphic>
+          </wp:inline>
+        </w:drawing>
+      </w:r>
+    </w:p>
+    <w:p>
+      <w:pPr>
+        <w:pStyle w:val="Caption"/>
+        <w:rPr>
+          <w:b w:val="0"/>
+          <w:bCs w:val="0"/>
+        </w:rPr>
+      </w:pPr>
+      <w:r>
+        <w:t xml:space="preserve">Hình </w:t>
+      </w:r>
+      <w:fldSimple w:instr=" STYLEREF 1 \s ">
+        <w:r>
+          <w:rPr>
+            <w:noProof/>
+          </w:rPr>
+          <w:t>4</w:t>
+        </w:r>
+      </w:fldSimple>
+      <w:r>
+        <w:t>.</w:t>
+      </w:r>
+      <w:fldSimple w:instr=" SEQ Hình \* ARABIC \s 1 ">
+        <w:r>
+          <w:rPr>
+            <w:noProof/>
+          </w:rPr>
+          <w:t>13</w:t>
+        </w:r>
+      </w:fldSimple>
+      <w:r>
+        <w:t xml:space="preserve"> </w:t>
+      </w:r>
+      <w:r>
+        <w:rPr>
+          <w:b w:val="0"/>
+          <w:bCs w:val="0"/>
+        </w:rPr>
+        <w:t>Giao diện thêm phòng trọ</w:t>
+      </w:r>
+    </w:p>
+    <w:p>
+      <w:pPr>
+        <w:keepNext/>
+        <w:jc w:val="center"/>
+      </w:pPr>
+      <w:r>
+        <w:rPr>
+          <w:noProof/>
+        </w:rPr>
+        <w:lastRenderedPageBreak/>
+        <w:drawing>
+          <wp:inline distT="0" distB="0" distL="0" distR="0" wp14:anchorId="46C55524" wp14:editId="4C0561B7">
+            <wp:extent cx="5575935" cy="2833370"/>
+            <wp:effectExtent l="0" t="0" r="5715" b="5080"/>
+            <wp:docPr id="21" name="Picture 21"/>
+            <wp:cNvGraphicFramePr>
+              <a:graphicFrameLocks xmlns:a="http://schemas.openxmlformats.org/drawingml/2006/main" noChangeAspect="1"/>
+            </wp:cNvGraphicFramePr>
+            <a:graphic xmlns:a="http://schemas.openxmlformats.org/drawingml/2006/main">
+              <a:graphicData uri="http://schemas.openxmlformats.org/drawingml/2006/picture">
+                <pic:pic xmlns:pic="http://schemas.openxmlformats.org/drawingml/2006/picture">
+                  <pic:nvPicPr>
+                    <pic:cNvPr id="0" name="Picture 8"/>
+                    <pic:cNvPicPr>
+                      <a:picLocks noChangeAspect="1" noChangeArrowheads="1"/>
+                    </pic:cNvPicPr>
+                  </pic:nvPicPr>
+                  <pic:blipFill>
+                    <a:blip r:embed="rId36" cstate="print">
+                      <a:extLst>
+                        <a:ext uri="{28A0092B-C50C-407E-A947-70E740481C1C}">
+                          <a14:useLocalDpi xmlns:a14="http://schemas.microsoft.com/office/drawing/2010/main" val="0"/>
+                        </a:ext>
+                      </a:extLst>
+                    </a:blip>
+                    <a:srcRect/>
+                    <a:stretch>
+                      <a:fillRect/>
+                    </a:stretch>
+                  </pic:blipFill>
+                  <pic:spPr bwMode="auto">
+                    <a:xfrm>
+                      <a:off x="0" y="0"/>
+                      <a:ext cx="5575935" cy="2833370"/>
+                    </a:xfrm>
+                    <a:prstGeom prst="rect">
+                      <a:avLst/>
+                    </a:prstGeom>
+                    <a:noFill/>
+                    <a:ln>
+                      <a:noFill/>
+                    </a:ln>
+                  </pic:spPr>
+                </pic:pic>
+              </a:graphicData>
+            </a:graphic>
+          </wp:inline>
+        </w:drawing>
+      </w:r>
+    </w:p>
+    <w:p>
+      <w:pPr>
+        <w:pStyle w:val="Caption"/>
+        <w:rPr>
+          <w:b w:val="0"/>
+          <w:bCs w:val="0"/>
+        </w:rPr>
+      </w:pPr>
+      <w:r>
+        <w:t xml:space="preserve">Hình </w:t>
+      </w:r>
+      <w:fldSimple w:instr=" STYLEREF 1 \s ">
+        <w:r>
+          <w:rPr>
+            <w:noProof/>
+          </w:rPr>
+          <w:t>4</w:t>
+        </w:r>
+      </w:fldSimple>
+      <w:r>
+        <w:t>.</w:t>
+      </w:r>
+      <w:fldSimple w:instr=" SEQ Hình \* ARABIC \s 1 ">
+        <w:r>
+          <w:rPr>
+            <w:noProof/>
+          </w:rPr>
+          <w:t>14</w:t>
+        </w:r>
+      </w:fldSimple>
+      <w:r>
+        <w:t xml:space="preserve"> </w:t>
+      </w:r>
+      <w:r>
+        <w:rPr>
+          <w:b w:val="0"/>
+          <w:bCs w:val="0"/>
+        </w:rPr>
+        <w:t>Giao diện quản lý bài đăng</w:t>
       </w:r>
     </w:p>
     <w:p>
@@ -43303,7 +43855,6 @@
         <w:rPr>
           <w:color w:val="000000" w:themeColor="text1"/>
         </w:rPr>
-        <w:lastRenderedPageBreak/>
         <w:t>Kiểm thử</w:t>
       </w:r>
       <w:bookmarkEnd w:id="164"/>
@@ -44999,6 +45550,7 @@
               <w:rPr>
                 <w:color w:val="000000" w:themeColor="text1"/>
               </w:rPr>
+              <w:lastRenderedPageBreak/>
               <w:t>Tìm kiếm địa chỉ bằng giá</w:t>
             </w:r>
           </w:p>
@@ -45254,7 +45806,6 @@
               <w:rPr>
                 <w:color w:val="000000" w:themeColor="text1"/>
               </w:rPr>
-              <w:lastRenderedPageBreak/>
               <w:t>Trả phòng trọ</w:t>
             </w:r>
           </w:p>
@@ -45763,6 +46314,7 @@
               <w:rPr>
                 <w:color w:val="000000" w:themeColor="text1"/>
               </w:rPr>
+              <w:lastRenderedPageBreak/>
               <w:t>Xóa bài đăng</w:t>
             </w:r>
           </w:p>
@@ -46099,7 +46651,6 @@
               <w:rPr>
                 <w:color w:val="000000" w:themeColor="text1"/>
               </w:rPr>
-              <w:lastRenderedPageBreak/>
               <w:t>Xóa phòng trọ</w:t>
             </w:r>
           </w:p>
@@ -46692,6 +47243,7 @@
         <w:rPr>
           <w:color w:val="000000" w:themeColor="text1"/>
         </w:rPr>
+        <w:lastRenderedPageBreak/>
         <w:t>Triển khai</w:t>
       </w:r>
       <w:bookmarkEnd w:id="176"/>
@@ -46804,7 +47356,7 @@
         </w:rPr>
         <w:t xml:space="preserve">Bước 3: Mở trình duyệt, truy cập địa chỉ </w:t>
       </w:r>
-      <w:hyperlink r:id="rId32" w:history="1">
+      <w:hyperlink r:id="rId37" w:history="1">
         <w:r>
           <w:rPr>
             <w:rStyle w:val="Hyperlink"/>
@@ -46907,7 +47459,7 @@
         </w:rPr>
         <w:t xml:space="preserve">Bước 6: Trên trình duyệt, truy cập địa chỉ: </w:t>
       </w:r>
-      <w:hyperlink r:id="rId33" w:history="1">
+      <w:hyperlink r:id="rId38" w:history="1">
         <w:r>
           <w:rPr>
             <w:rStyle w:val="Hyperlink"/>
@@ -48349,7 +48901,7 @@
         </w:rPr>
         <w:t xml:space="preserve">Trang chủ Javascript, </w:t>
       </w:r>
-      <w:hyperlink r:id="rId34" w:history="1">
+      <w:hyperlink r:id="rId39" w:history="1">
         <w:r>
           <w:rPr>
             <w:rStyle w:val="Hyperlink"/>
@@ -48372,7 +48924,7 @@
         </w:rPr>
         <w:t xml:space="preserve">Bootstrap, </w:t>
       </w:r>
-      <w:hyperlink r:id="rId35" w:history="1">
+      <w:hyperlink r:id="rId40" w:history="1">
         <w:r>
           <w:rPr>
             <w:rStyle w:val="Hyperlink"/>
@@ -48504,7 +49056,7 @@
         </w:rPr>
         <w:t xml:space="preserve">Github, </w:t>
       </w:r>
-      <w:hyperlink r:id="rId36" w:history="1">
+      <w:hyperlink r:id="rId41" w:history="1">
         <w:r>
           <w:rPr>
             <w:rStyle w:val="Hyperlink"/>
@@ -48541,7 +49093,7 @@
           <w:color w:val="000000" w:themeColor="text1"/>
         </w:rPr>
         <w:sectPr>
-          <w:footerReference w:type="default" r:id="rId37"/>
+          <w:footerReference w:type="default" r:id="rId42"/>
           <w:pgSz w:w="11900" w:h="16840"/>
           <w:pgMar w:top="1134" w:right="1134" w:bottom="1134" w:left="1985" w:header="851" w:footer="1247" w:gutter="0"/>
           <w:pgNumType w:start="1"/>
@@ -48565,8 +49117,8 @@
       </w:pPr>
     </w:p>
     <w:sectPr>
-      <w:headerReference w:type="default" r:id="rId38"/>
-      <w:footerReference w:type="default" r:id="rId39"/>
+      <w:headerReference w:type="default" r:id="rId43"/>
+      <w:footerReference w:type="default" r:id="rId44"/>
       <w:pgSz w:w="11900" w:h="16840"/>
       <w:pgMar w:top="1134" w:right="1134" w:bottom="1134" w:left="1985" w:header="851" w:footer="1247" w:gutter="0"/>
       <w:pgNumType w:start="1" w:chapStyle="7"/>

</xml_diff>